<commit_message>
adding cleaning and transomraiton chunk combined both training spreadhseeets under 2017_staff
</commit_message>
<xml_diff>
--- a/training_2017.docx
+++ b/training_2017.docx
@@ -50,7 +50,7 @@
       </w:r>
       <w:r>
         <w:rPr>
-          <w:b/>
+          <w:i/>
         </w:rPr>
         <w:t xml:space="preserve">OCS’</w:t>
       </w:r>
@@ -65,7 +65,7 @@
       </w:r>
       <w:r>
         <w:rPr>
-          <w:b/>
+          <w:i/>
         </w:rPr>
         <w:t xml:space="preserve">inferential</w:t>
       </w:r>
@@ -143,874 +143,81 @@
         <w:t xml:space="preserve"> </w:t>
       </w:r>
       <w:r>
-        <w:t xml:space="preserve">Previous years of training data have also been captured in Excel due to the software’s ubiquity and a department-wide move away from Acess; however, given the amount of data that OCS is required to track and information it is requried to produce, Excel is no longer the best option. For instance, there currently two 2017 databases. The sworn office document contains 3 distinct workbooks tracking: Total Hours by Officer, Trainings offered in 2017, Trainer Data, and a pivot table. The 2017 Training sheet has a total of 5155 (which represents officers) and 9, which</w:t>
-      </w:r>
-      <w:r>
-        <w:t xml:space="preserve"> </w:t>
-      </w:r>
-      <w:r>
-        <w:rPr>
-          <w:b/>
-        </w:rPr>
-        <w:t xml:space="preserve">should</w:t>
-      </w:r>
-      <w:r>
-        <w:t xml:space="preserve"> </w:t>
-      </w:r>
-      <w:r>
-        <w:t xml:space="preserve">represent a rough number of trainings offered. In total, there 46395 records in one sheet. The Support Proffessionals has a similar issue: Two sheets, Total hours and the trainings offered in 2017. The support staff report has 514 rows–which again represents support staff– and 7 which should represent number of trainings. This sheet has a total of 3598 records.</w:t>
-      </w:r>
-    </w:p>
-    <w:p>
-      <w:pPr>
-        <w:pStyle w:val="BodyText"/>
-      </w:pPr>
-      <w:r>
-        <w:t xml:space="preserve">Both totals showcase the problems with the way Excel has been used to track our data: We do not employ 5669 staff, and we delivered far more than 16 trainings. In fact, the records suggest that 587 trainings were delivered. The way in which the data has been stored works for simple queries releated to the data such as: How many hours did each officer recieve, when were trainings offered, who conducted the trainings. Even questions about the kinds of training are relatively easy to determine. Additional questions, such as trainings per month or quarter, determining how many hours of training were delievered by each OCS officer, or</w:t>
-      </w:r>
-    </w:p>
-    <w:p>
-      <w:pPr>
-        <w:pStyle w:val="Heading1"/>
-      </w:pPr>
-      <w:bookmarkStart w:id="25" w:name="sworn-staff"/>
-      <w:bookmarkEnd w:id="25"/>
-      <w:r>
-        <w:t xml:space="preserve">Sworn Staff</w:t>
-      </w:r>
-    </w:p>
-    <w:p>
-      <w:pPr>
-        <w:pStyle w:val="FirstParagraph"/>
-      </w:pPr>
-      <w:r>
-        <w:t xml:space="preserve">The following sworn staff did not make their hours in 2017 AND there was no documentation about their status regarding leave or retirement. It appears from my reading that there are 4 officers who do not have their totals done.</w:t>
-      </w:r>
-    </w:p>
-    <w:tbl>
-      <w:tblPr>
-        <w:tblStyle w:val="TableNormal"/>
-        <w:tblW w:type="pct" w:w="0.0"/>
-        <w:tblLook w:firstRow="1"/>
-      </w:tblPr>
-      <w:tblGrid/>
-      <w:tr>
-        <w:trPr>
-          <w:cnfStyle w:firstRow="1"/>
-        </w:trPr>
-        <w:tc>
-          <w:tcPr>
-            <w:tcBorders>
-              <w:bottom w:val="single"/>
-            </w:tcBorders>
-            <w:vAlign w:val="bottom"/>
-          </w:tcPr>
-          <w:p>
-            <w:pPr>
-              <w:pStyle w:val="Compact"/>
-              <w:jc w:val="left"/>
-            </w:pPr>
-            <w:r>
-              <w:t xml:space="preserve">EMPLOYEE</w:t>
-            </w:r>
-          </w:p>
-        </w:tc>
-        <w:tc>
-          <w:tcPr>
-            <w:tcBorders>
-              <w:bottom w:val="single"/>
-            </w:tcBorders>
-            <w:vAlign w:val="bottom"/>
-          </w:tcPr>
-          <w:p>
-            <w:pPr>
-              <w:pStyle w:val="Compact"/>
-              <w:jc w:val="left"/>
-            </w:pPr>
-            <w:r>
-              <w:t xml:space="preserve">LEAVE START</w:t>
-            </w:r>
-          </w:p>
-        </w:tc>
-        <w:tc>
-          <w:tcPr>
-            <w:tcBorders>
-              <w:bottom w:val="single"/>
-            </w:tcBorders>
-            <w:vAlign w:val="bottom"/>
-          </w:tcPr>
-          <w:p>
-            <w:pPr>
-              <w:pStyle w:val="Compact"/>
-              <w:jc w:val="left"/>
-            </w:pPr>
-            <w:r>
-              <w:t xml:space="preserve">LEAVE END</w:t>
-            </w:r>
-          </w:p>
-        </w:tc>
-        <w:tc>
-          <w:tcPr>
-            <w:tcBorders>
-              <w:bottom w:val="single"/>
-            </w:tcBorders>
-            <w:vAlign w:val="bottom"/>
-          </w:tcPr>
-          <w:p>
-            <w:pPr>
-              <w:pStyle w:val="Compact"/>
-              <w:jc w:val="left"/>
-            </w:pPr>
-            <w:r>
-              <w:t xml:space="preserve">TOTAL</w:t>
-            </w:r>
-          </w:p>
-        </w:tc>
-        <w:tc>
-          <w:tcPr>
-            <w:tcBorders>
-              <w:bottom w:val="single"/>
-            </w:tcBorders>
-            <w:vAlign w:val="bottom"/>
-          </w:tcPr>
-          <w:p>
-            <w:pPr>
-              <w:pStyle w:val="Compact"/>
-              <w:jc w:val="right"/>
-            </w:pPr>
-            <w:r>
-              <w:t xml:space="preserve">TOTAL HOURS</w:t>
-            </w:r>
-          </w:p>
-        </w:tc>
-      </w:tr>
-      <w:tr>
-        <w:tc>
-          <w:p>
-            <w:pPr>
-              <w:pStyle w:val="Compact"/>
-              <w:jc w:val="left"/>
-            </w:pPr>
-            <w:r>
-              <w:t xml:space="preserve">Alexander, Dennis</w:t>
-            </w:r>
-          </w:p>
-        </w:tc>
-        <w:tc>
-          <w:p>
-            <w:pPr>
-              <w:pStyle w:val="Compact"/>
-              <w:jc w:val="left"/>
-            </w:pPr>
-            <w:r>
-              <w:t xml:space="preserve">NA</w:t>
-            </w:r>
-          </w:p>
-        </w:tc>
-        <w:tc>
-          <w:p>
-            <w:pPr>
-              <w:pStyle w:val="Compact"/>
-              <w:jc w:val="left"/>
-            </w:pPr>
-            <w:r>
-              <w:t xml:space="preserve">NA</w:t>
-            </w:r>
-          </w:p>
-        </w:tc>
-        <w:tc>
-          <w:p>
-            <w:pPr>
-              <w:pStyle w:val="Compact"/>
-              <w:jc w:val="left"/>
-            </w:pPr>
-            <w:r>
-              <w:t xml:space="preserve">20</w:t>
-            </w:r>
-          </w:p>
-        </w:tc>
-        <w:tc>
-          <w:p>
-            <w:pPr>
-              <w:pStyle w:val="Compact"/>
-              <w:jc w:val="right"/>
-            </w:pPr>
-            <w:r>
-              <w:t xml:space="preserve">13.0</w:t>
-            </w:r>
-          </w:p>
-        </w:tc>
-      </w:tr>
-      <w:tr>
-        <w:tc>
-          <w:p>
-            <w:pPr>
-              <w:pStyle w:val="Compact"/>
-              <w:jc w:val="left"/>
-            </w:pPr>
-            <w:r>
-              <w:t xml:space="preserve">Dixon, Denise</w:t>
-            </w:r>
-          </w:p>
-        </w:tc>
-        <w:tc>
-          <w:p>
-            <w:pPr>
-              <w:pStyle w:val="Compact"/>
-              <w:jc w:val="left"/>
-            </w:pPr>
-            <w:r>
-              <w:t xml:space="preserve">NA</w:t>
-            </w:r>
-          </w:p>
-        </w:tc>
-        <w:tc>
-          <w:p>
-            <w:pPr>
-              <w:pStyle w:val="Compact"/>
-              <w:jc w:val="left"/>
-            </w:pPr>
-            <w:r>
-              <w:t xml:space="preserve">NA</w:t>
-            </w:r>
-          </w:p>
-        </w:tc>
-        <w:tc>
-          <w:p>
-            <w:pPr>
-              <w:pStyle w:val="Compact"/>
-              <w:jc w:val="left"/>
-            </w:pPr>
-            <w:r>
-              <w:t xml:space="preserve">20</w:t>
-            </w:r>
-          </w:p>
-        </w:tc>
-        <w:tc>
-          <w:p>
-            <w:pPr>
-              <w:pStyle w:val="Compact"/>
-              <w:jc w:val="right"/>
-            </w:pPr>
-            <w:r>
-              <w:t xml:space="preserve">6.0</w:t>
-            </w:r>
-          </w:p>
-        </w:tc>
-      </w:tr>
-      <w:tr>
-        <w:tc>
-          <w:p>
-            <w:pPr>
-              <w:pStyle w:val="Compact"/>
-              <w:jc w:val="left"/>
-            </w:pPr>
-            <w:r>
-              <w:t xml:space="preserve">Harrell, Michael</w:t>
-            </w:r>
-          </w:p>
-        </w:tc>
-        <w:tc>
-          <w:p>
-            <w:pPr>
-              <w:pStyle w:val="Compact"/>
-              <w:jc w:val="left"/>
-            </w:pPr>
-            <w:r>
-              <w:t xml:space="preserve">NA</w:t>
-            </w:r>
-          </w:p>
-        </w:tc>
-        <w:tc>
-          <w:p>
-            <w:pPr>
-              <w:pStyle w:val="Compact"/>
-              <w:jc w:val="left"/>
-            </w:pPr>
-            <w:r>
-              <w:t xml:space="preserve">NA</w:t>
-            </w:r>
-          </w:p>
-        </w:tc>
-        <w:tc>
-          <w:p>
-            <w:pPr>
-              <w:pStyle w:val="Compact"/>
-              <w:jc w:val="left"/>
-            </w:pPr>
-            <w:r>
-              <w:t xml:space="preserve">20</w:t>
-            </w:r>
-          </w:p>
-        </w:tc>
-        <w:tc>
-          <w:p>
-            <w:pPr>
-              <w:pStyle w:val="Compact"/>
-              <w:jc w:val="right"/>
-            </w:pPr>
-            <w:r>
-              <w:t xml:space="preserve">0.0</w:t>
-            </w:r>
-          </w:p>
-        </w:tc>
-      </w:tr>
-      <w:tr>
-        <w:tc>
-          <w:p>
-            <w:pPr>
-              <w:pStyle w:val="Compact"/>
-              <w:jc w:val="left"/>
-            </w:pPr>
-            <w:r>
-              <w:t xml:space="preserve">Haynes, Jeff</w:t>
-            </w:r>
-          </w:p>
-        </w:tc>
-        <w:tc>
-          <w:p>
-            <w:pPr>
-              <w:pStyle w:val="Compact"/>
-              <w:jc w:val="left"/>
-            </w:pPr>
-            <w:r>
-              <w:t xml:space="preserve">NA</w:t>
-            </w:r>
-          </w:p>
-        </w:tc>
-        <w:tc>
-          <w:p>
-            <w:pPr>
-              <w:pStyle w:val="Compact"/>
-              <w:jc w:val="left"/>
-            </w:pPr>
-            <w:r>
-              <w:t xml:space="preserve">NA</w:t>
-            </w:r>
-          </w:p>
-        </w:tc>
-        <w:tc>
-          <w:p>
-            <w:pPr>
-              <w:pStyle w:val="Compact"/>
-              <w:jc w:val="left"/>
-            </w:pPr>
-            <w:r>
-              <w:t xml:space="preserve">20</w:t>
-            </w:r>
-          </w:p>
-        </w:tc>
-        <w:tc>
-          <w:p>
-            <w:pPr>
-              <w:pStyle w:val="Compact"/>
-              <w:jc w:val="right"/>
-            </w:pPr>
-            <w:r>
-              <w:t xml:space="preserve">16.0</w:t>
-            </w:r>
-          </w:p>
-        </w:tc>
-      </w:tr>
-      <w:tr>
-        <w:tc>
-          <w:p>
-            <w:pPr>
-              <w:pStyle w:val="Compact"/>
-              <w:jc w:val="left"/>
-            </w:pPr>
-            <w:r>
-              <w:t xml:space="preserve">Kowal, Keith</w:t>
-            </w:r>
-          </w:p>
-        </w:tc>
-        <w:tc>
-          <w:p>
-            <w:pPr>
-              <w:pStyle w:val="Compact"/>
-              <w:jc w:val="left"/>
-            </w:pPr>
-            <w:r>
-              <w:t xml:space="preserve">NA</w:t>
-            </w:r>
-          </w:p>
-        </w:tc>
-        <w:tc>
-          <w:p>
-            <w:pPr>
-              <w:pStyle w:val="Compact"/>
-              <w:jc w:val="left"/>
-            </w:pPr>
-            <w:r>
-              <w:t xml:space="preserve">NA</w:t>
-            </w:r>
-          </w:p>
-        </w:tc>
-        <w:tc>
-          <w:p>
-            <w:pPr>
-              <w:pStyle w:val="Compact"/>
-              <w:jc w:val="left"/>
-            </w:pPr>
-            <w:r>
-              <w:t xml:space="preserve">20</w:t>
-            </w:r>
-          </w:p>
-        </w:tc>
-        <w:tc>
-          <w:p>
-            <w:pPr>
-              <w:pStyle w:val="Compact"/>
-              <w:jc w:val="right"/>
-            </w:pPr>
-            <w:r>
-              <w:t xml:space="preserve">16.5</w:t>
-            </w:r>
-          </w:p>
-        </w:tc>
-      </w:tr>
-      <w:tr>
-        <w:tc>
-          <w:p>
-            <w:pPr>
-              <w:pStyle w:val="Compact"/>
-              <w:jc w:val="left"/>
-            </w:pPr>
-            <w:r>
-              <w:t xml:space="preserve">McKnight, Jeff</w:t>
-            </w:r>
-          </w:p>
-        </w:tc>
-        <w:tc>
-          <w:p>
-            <w:pPr>
-              <w:pStyle w:val="Compact"/>
-              <w:jc w:val="left"/>
-            </w:pPr>
-            <w:r>
-              <w:t xml:space="preserve">NA</w:t>
-            </w:r>
-          </w:p>
-        </w:tc>
-        <w:tc>
-          <w:p>
-            <w:pPr>
-              <w:pStyle w:val="Compact"/>
-              <w:jc w:val="left"/>
-            </w:pPr>
-            <w:r>
-              <w:t xml:space="preserve">NA</w:t>
-            </w:r>
-          </w:p>
-        </w:tc>
-        <w:tc>
-          <w:p>
-            <w:pPr>
-              <w:pStyle w:val="Compact"/>
-              <w:jc w:val="left"/>
-            </w:pPr>
-            <w:r>
-              <w:t xml:space="preserve">20</w:t>
-            </w:r>
-          </w:p>
-        </w:tc>
-        <w:tc>
-          <w:p>
-            <w:pPr>
-              <w:pStyle w:val="Compact"/>
-              <w:jc w:val="right"/>
-            </w:pPr>
-            <w:r>
-              <w:t xml:space="preserve">5.0</w:t>
-            </w:r>
-          </w:p>
-        </w:tc>
-      </w:tr>
-      <w:tr>
-        <w:tc>
-          <w:p>
-            <w:pPr>
-              <w:pStyle w:val="Compact"/>
-              <w:jc w:val="left"/>
-            </w:pPr>
-            <w:r>
-              <w:t xml:space="preserve">Patla, Susan</w:t>
-            </w:r>
-          </w:p>
-        </w:tc>
-        <w:tc>
-          <w:p>
-            <w:pPr>
-              <w:pStyle w:val="Compact"/>
-              <w:jc w:val="left"/>
-            </w:pPr>
-            <w:r>
-              <w:t xml:space="preserve">NA</w:t>
-            </w:r>
-          </w:p>
-        </w:tc>
-        <w:tc>
-          <w:p>
-            <w:pPr>
-              <w:pStyle w:val="Compact"/>
-              <w:jc w:val="left"/>
-            </w:pPr>
-            <w:r>
-              <w:t xml:space="preserve">NA</w:t>
-            </w:r>
-          </w:p>
-        </w:tc>
-        <w:tc>
-          <w:p>
-            <w:pPr>
-              <w:pStyle w:val="Compact"/>
-              <w:jc w:val="left"/>
-            </w:pPr>
-            <w:r>
-              <w:t xml:space="preserve">20</w:t>
-            </w:r>
-          </w:p>
-        </w:tc>
-        <w:tc>
-          <w:p>
-            <w:pPr>
-              <w:pStyle w:val="Compact"/>
-              <w:jc w:val="right"/>
-            </w:pPr>
-            <w:r>
-              <w:t xml:space="preserve">12.5</w:t>
-            </w:r>
-          </w:p>
-        </w:tc>
-      </w:tr>
-      <w:tr>
-        <w:tc>
-          <w:p>
-            <w:pPr>
-              <w:pStyle w:val="Compact"/>
-              <w:jc w:val="left"/>
-            </w:pPr>
-            <w:r>
-              <w:t xml:space="preserve">Salazar, Arnie</w:t>
-            </w:r>
-          </w:p>
-        </w:tc>
-        <w:tc>
-          <w:p>
-            <w:pPr>
-              <w:pStyle w:val="Compact"/>
-              <w:jc w:val="left"/>
-            </w:pPr>
-            <w:r>
-              <w:t xml:space="preserve">NA</w:t>
-            </w:r>
-          </w:p>
-        </w:tc>
-        <w:tc>
-          <w:p>
-            <w:pPr>
-              <w:pStyle w:val="Compact"/>
-              <w:jc w:val="left"/>
-            </w:pPr>
-            <w:r>
-              <w:t xml:space="preserve">NA</w:t>
-            </w:r>
-          </w:p>
-        </w:tc>
-        <w:tc>
-          <w:p>
-            <w:pPr>
-              <w:pStyle w:val="Compact"/>
-              <w:jc w:val="left"/>
-            </w:pPr>
-            <w:r>
-              <w:t xml:space="preserve">20</w:t>
-            </w:r>
-          </w:p>
-        </w:tc>
-        <w:tc>
-          <w:p>
-            <w:pPr>
-              <w:pStyle w:val="Compact"/>
-              <w:jc w:val="right"/>
-            </w:pPr>
-            <w:r>
-              <w:t xml:space="preserve">15.0</w:t>
-            </w:r>
-          </w:p>
-        </w:tc>
-      </w:tr>
-      <w:tr>
-        <w:tc>
-          <w:p>
-            <w:pPr>
-              <w:pStyle w:val="Compact"/>
-              <w:jc w:val="left"/>
-            </w:pPr>
-            <w:r>
-              <w:t xml:space="preserve">Samuels, Sharon</w:t>
-            </w:r>
-          </w:p>
-        </w:tc>
-        <w:tc>
-          <w:p>
-            <w:pPr>
-              <w:pStyle w:val="Compact"/>
-              <w:jc w:val="left"/>
-            </w:pPr>
-            <w:r>
-              <w:t xml:space="preserve">NA</w:t>
-            </w:r>
-          </w:p>
-        </w:tc>
-        <w:tc>
-          <w:p>
-            <w:pPr>
-              <w:pStyle w:val="Compact"/>
-              <w:jc w:val="left"/>
-            </w:pPr>
-            <w:r>
-              <w:t xml:space="preserve">NA</w:t>
-            </w:r>
-          </w:p>
-        </w:tc>
-        <w:tc>
-          <w:p>
-            <w:pPr>
-              <w:pStyle w:val="Compact"/>
-              <w:jc w:val="left"/>
-            </w:pPr>
-            <w:r>
-              <w:t xml:space="preserve">20</w:t>
-            </w:r>
-          </w:p>
-        </w:tc>
-        <w:tc>
-          <w:p>
-            <w:pPr>
-              <w:pStyle w:val="Compact"/>
-              <w:jc w:val="right"/>
-            </w:pPr>
-            <w:r>
-              <w:t xml:space="preserve">0.0</w:t>
-            </w:r>
-          </w:p>
-        </w:tc>
-      </w:tr>
-      <w:tr>
-        <w:tc>
-          <w:p>
-            <w:pPr>
-              <w:pStyle w:val="Compact"/>
-              <w:jc w:val="left"/>
-            </w:pPr>
-            <w:r>
-              <w:t xml:space="preserve">Spencer, Marcus</w:t>
-            </w:r>
-          </w:p>
-        </w:tc>
-        <w:tc>
-          <w:p>
-            <w:pPr>
-              <w:pStyle w:val="Compact"/>
-              <w:jc w:val="left"/>
-            </w:pPr>
-            <w:r>
-              <w:t xml:space="preserve">NA</w:t>
-            </w:r>
-          </w:p>
-        </w:tc>
-        <w:tc>
-          <w:p>
-            <w:pPr>
-              <w:pStyle w:val="Compact"/>
-              <w:jc w:val="left"/>
-            </w:pPr>
-            <w:r>
-              <w:t xml:space="preserve">NA</w:t>
-            </w:r>
-          </w:p>
-        </w:tc>
-        <w:tc>
-          <w:p>
-            <w:pPr>
-              <w:pStyle w:val="Compact"/>
-              <w:jc w:val="left"/>
-            </w:pPr>
-            <w:r>
-              <w:t xml:space="preserve">20</w:t>
-            </w:r>
-          </w:p>
-        </w:tc>
-        <w:tc>
-          <w:p>
-            <w:pPr>
-              <w:pStyle w:val="Compact"/>
-              <w:jc w:val="right"/>
-            </w:pPr>
-            <w:r>
-              <w:t xml:space="preserve">15.5</w:t>
-            </w:r>
-          </w:p>
-        </w:tc>
-      </w:tr>
-      <w:tr>
-        <w:tc>
-          <w:p>
-            <w:pPr>
-              <w:pStyle w:val="Compact"/>
-              <w:jc w:val="left"/>
-            </w:pPr>
-            <w:r>
-              <w:t xml:space="preserve">Sullivan,Megan</w:t>
-            </w:r>
-          </w:p>
-        </w:tc>
-        <w:tc>
-          <w:p>
-            <w:pPr>
-              <w:pStyle w:val="Compact"/>
-              <w:jc w:val="left"/>
-            </w:pPr>
-            <w:r>
-              <w:t xml:space="preserve">NA</w:t>
-            </w:r>
-          </w:p>
-        </w:tc>
-        <w:tc>
-          <w:p>
-            <w:pPr>
-              <w:pStyle w:val="Compact"/>
-              <w:jc w:val="left"/>
-            </w:pPr>
-            <w:r>
-              <w:t xml:space="preserve">NA</w:t>
-            </w:r>
-          </w:p>
-        </w:tc>
-        <w:tc>
-          <w:p>
-            <w:pPr>
-              <w:pStyle w:val="Compact"/>
-              <w:jc w:val="left"/>
-            </w:pPr>
-            <w:r>
-              <w:t xml:space="preserve">20</w:t>
-            </w:r>
-          </w:p>
-        </w:tc>
-        <w:tc>
-          <w:p>
-            <w:pPr>
-              <w:pStyle w:val="Compact"/>
-              <w:jc w:val="right"/>
-            </w:pPr>
-            <w:r>
-              <w:t xml:space="preserve">18.5</w:t>
-            </w:r>
-          </w:p>
-        </w:tc>
-      </w:tr>
-      <w:tr>
-        <w:tc>
-          <w:p>
-            <w:pPr>
-              <w:pStyle w:val="Compact"/>
-              <w:jc w:val="left"/>
-            </w:pPr>
-            <w:r>
-              <w:t xml:space="preserve">## Sworn Staff Metri</w:t>
-            </w:r>
-          </w:p>
-        </w:tc>
-        <w:tc>
-          <w:p>
-            <w:pPr>
-              <w:pStyle w:val="Compact"/>
-              <w:jc w:val="left"/>
-            </w:pPr>
-            <w:r>
-              <w:t xml:space="preserve">cs</w:t>
-            </w:r>
-          </w:p>
-        </w:tc>
-        <w:tc>
-          <w:p>
-            <w:pPr>
-              <w:pStyle w:val="Compact"/>
-            </w:pPr>
-          </w:p>
-        </w:tc>
-        <w:tc>
-          <w:p>
-            <w:pPr>
-              <w:pStyle w:val="Compact"/>
-            </w:pPr>
-          </w:p>
-        </w:tc>
-        <w:tc>
-          <w:p>
-            <w:pPr>
-              <w:pStyle w:val="Compact"/>
-            </w:pPr>
-          </w:p>
-        </w:tc>
-      </w:tr>
-    </w:tbl>
-    <w:p>
-      <w:pPr>
-        <w:pStyle w:val="Heading1"/>
-      </w:pPr>
-      <w:bookmarkStart w:id="26" w:name="support-professionals"/>
-      <w:bookmarkEnd w:id="26"/>
-      <w:r>
-        <w:t xml:space="preserve">Support Professionals</w:t>
-      </w:r>
-    </w:p>
-    <w:p>
-      <w:pPr>
-        <w:pStyle w:val="FirstParagraph"/>
-      </w:pPr>
-      <w:r>
-        <w:t xml:space="preserve">The following support professionals did not not hit their requisite 10 hours, and there was no documenation indicating status of leave or retirement.</w:t>
-      </w:r>
-    </w:p>
-    <w:p>
-      <w:pPr>
-        <w:pStyle w:val="Heading1"/>
-      </w:pPr>
-      <w:bookmarkStart w:id="27" w:name="number-of-trainings"/>
-      <w:bookmarkEnd w:id="27"/>
-      <w:r>
-        <w:t xml:space="preserve">Number of Trainings</w:t>
-      </w:r>
-    </w:p>
-    <w:p>
-      <w:pPr>
-        <w:pStyle w:val="FirstParagraph"/>
-      </w:pPr>
-      <w:r>
-        <w:t xml:space="preserve">530 trainings were offered in FY 2017 based on the records in the database. We appear to have missed the training target by 11%, and a reduction from 2016’s actual by</w:t>
-      </w:r>
-      <w:r>
-        <w:t xml:space="preserve"> </w:t>
+        <w:t xml:space="preserve">R allows indepth analysis and reporitng of the data that is captured, even when the data is in a messy state</w:t>
       </w:r>
       <w:r>
         <w:rPr>
           <w:rStyle w:val="FootnoteReference"/>
         </w:rPr>
-        <w:footnoteReference w:id="28"/>
-      </w:r>
-      <w:r>
-        <w:t xml:space="preserve">. The titles of all trainings were as follows:</w:t>
+        <w:footnoteReference w:id="25"/>
+      </w:r>
+      <w:r>
+        <w:t xml:space="preserve">. This tool will also allow for finding insights in the 2017 data and creating new ways to capture and store OCS data.</w:t>
       </w:r>
     </w:p>
     <w:p>
       <w:pPr>
+        <w:pStyle w:val="Heading2"/>
+      </w:pPr>
+      <w:bookmarkStart w:id="26" w:name="excel-and-moving-forward"/>
+      <w:bookmarkEnd w:id="26"/>
+      <w:r>
+        <w:t xml:space="preserve">Excel and Moving Forward</w:t>
+      </w:r>
+    </w:p>
+    <w:p>
+      <w:pPr>
+        <w:pStyle w:val="FirstParagraph"/>
+      </w:pPr>
+      <w:r>
+        <w:t xml:space="preserve">The 2017 Excel spreadsheet is the same spreadsheet that has been have been used to capture data in for years. Excel was chosen to the software’s ubiquity and a department-wide move away from Acess; however, given the amount of data that OCS is required to track and information it is requried to produce, Excel is no longer the best option.</w:t>
+      </w:r>
+    </w:p>
+    <w:p>
+      <w:pPr>
+        <w:pStyle w:val="BodyText"/>
+      </w:pPr>
+      <w:r>
+        <w:t xml:space="preserve">For example, there currently two 2017 databases. The sworn office document contains 3 distinct workbooks tracking: Total Hours by Officer, Trainings offered in 2017, Trainer Data, and a pivot table. The 2017 Training sheet has a total of 5155 (which represents officers) and 9, which</w:t>
+      </w:r>
+      <w:r>
+        <w:t xml:space="preserve"> </w:t>
+      </w:r>
+      <w:r>
+        <w:rPr>
+          <w:i/>
+        </w:rPr>
+        <w:t xml:space="preserve">should</w:t>
+      </w:r>
+      <w:r>
+        <w:t xml:space="preserve"> </w:t>
+      </w:r>
+      <w:r>
+        <w:t xml:space="preserve">represent a rough number of trainings offered. In total, there 46395 records in one sheet. The Support Proffessionals has a similar issue: Two sheets, Total hours and the trainings offered in 2017. The support staff report has 514 rows–which again represents support staff– and 7 which should represent number of trainings. This sheet has a total of 3598 records.</w:t>
+      </w:r>
+    </w:p>
+    <w:p>
+      <w:pPr>
+        <w:pStyle w:val="BodyText"/>
+      </w:pPr>
+      <w:r>
+        <w:t xml:space="preserve">Both totals showcase the problems with the way Excel has been used to track our data: We do not employ 5669 staff, and we delivered far more than 16 trainings. In fact, the records suggest that 587 trainings were delivered. The way in which the data has been stored works for simple queries releated to the data such as: How many hours did each officer recieve, when were trainings offered, who conducted the trainings. Even questions about the kinds of training are relatively easy to determine. Additional questions, such as trainings per month or quarter, determining how many hours of training were delievered by each OCS officer, or which category of training was delievered by which OCS officer requires either significant knowledge of Excel or a complete rework of the way data is entered into the spreadsheet.</w:t>
+      </w:r>
+    </w:p>
+    <w:p>
+      <w:pPr>
+        <w:pStyle w:val="BodyText"/>
+      </w:pPr>
+      <w:r>
+        <w:t xml:space="preserve">The future of OCS data is a full Access database that captures data by forms and produces reports by pre-written queries. Using forms and reports will ensure the integreity of the data base by limiting how data is entered and transformed. This will also allow for data to be tracked year over year, without fear of duplication or input errors.</w:t>
+      </w:r>
+    </w:p>
+    <w:p>
+      <w:pPr>
         <w:pStyle w:val="Heading1"/>
       </w:pPr>
-      <w:bookmarkStart w:id="29" w:name="trainings-by-code"/>
-      <w:bookmarkEnd w:id="29"/>
+      <w:bookmarkStart w:id="27" w:name="trainings-by-code"/>
+      <w:bookmarkEnd w:id="27"/>
       <w:r>
         <w:t xml:space="preserve">Trainings by Code</w:t>
       </w:r>
@@ -1036,7 +243,7 @@
       </w:r>
     </w:p>
   </w:footnote>
-  <w:footnote w:id="28">
+  <w:footnote w:id="25">
     <w:p>
       <w:pPr>
         <w:pStyle w:val="FootnoteText"/>
@@ -1051,7 +258,7 @@
         <w:t xml:space="preserve"> </w:t>
       </w:r>
       <w:r>
-        <w:t xml:space="preserve">600 - 531 = 69, and 69/600 = 0.115. 587 was the 2016 actual, which gives us 56, and 56/587 = 0.0954003.</w:t>
+        <w:t xml:space="preserve">Messy, in this instance, is a reference to tidy data and data principles, and is not in any way a reflection of the capabilties of the staff in OCS.</w:t>
       </w:r>
     </w:p>
   </w:footnote>
@@ -1142,7 +349,7 @@
     </w:lvl>
   </w:abstractNum>
   <w:abstractNum w:abstractNumId="990">
-    <w:nsid w:val="47bb80a0"/>
+    <w:nsid w:val="6e6e625d"/>
     <w:multiLevelType w:val="multilevel"/>
     <w:lvl w:ilvl="0">
       <w:numFmt w:val="bullet"/>

</xml_diff>